<commit_message>
Progetto finito - Push finale
</commit_message>
<xml_diff>
--- a/1_QdC/QdC_TrovaLaParola.docx
+++ b/1_QdC/QdC_TrovaLaParola.docx
@@ -2519,6 +2519,11 @@
           <w:cols w:space="720"/>
         </w:sectPr>
       </w:pPr>
+      <w:r>
+        <w:t xml:space="preserve"> </w:t>
+      </w:r>
+      <w:bookmarkStart w:id="0" w:name="_GoBack"/>
+      <w:bookmarkEnd w:id="0"/>
     </w:p>
     <w:p>
       <w:pPr>
@@ -2741,7 +2746,7 @@
               </wp:anchor>
             </w:drawing>
           </mc:Choice>
-          <mc:Fallback>
+          <mc:Fallback xmlns:w16sdtdh="http://schemas.microsoft.com/office/word/2020/wordml/sdtdatahash" xmlns:w16="http://schemas.microsoft.com/office/word/2018/wordml" xmlns:w16cex="http://schemas.microsoft.com/office/word/2018/wordml/cex" xmlns:oel="http://schemas.microsoft.com/office/2019/extlst">
             <w:pict>
               <v:rect w14:anchorId="73131EAD" id="docshape10" o:spid="_x0000_s1026" style="position:absolute;margin-left:55.2pt;margin-top:18.05pt;width:484.9pt;height:.5pt;z-index:-15721472;visibility:visible;mso-wrap-style:square;mso-width-percent:0;mso-height-percent:0;mso-wrap-distance-left:0;mso-wrap-distance-top:0;mso-wrap-distance-right:0;mso-wrap-distance-bottom:0;mso-position-horizontal:absolute;mso-position-horizontal-relative:page;mso-position-vertical:absolute;mso-position-vertical-relative:text;mso-width-percent:0;mso-height-percent:0;mso-width-relative:page;mso-height-relative:page;v-text-anchor:top" o:gfxdata="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" fillcolor="black" stroked="f">
                 <w10:wrap type="topAndBottom" anchorx="page"/>
@@ -2986,7 +2991,7 @@
               </wp:anchor>
             </w:drawing>
           </mc:Choice>
-          <mc:Fallback>
+          <mc:Fallback xmlns:w16sdtdh="http://schemas.microsoft.com/office/word/2020/wordml/sdtdatahash" xmlns:w16="http://schemas.microsoft.com/office/word/2018/wordml" xmlns:w16cex="http://schemas.microsoft.com/office/word/2018/wordml/cex" xmlns:oel="http://schemas.microsoft.com/office/2019/extlst">
             <w:pict>
               <v:rect w14:anchorId="1A8AD331" id="docshape11" o:spid="_x0000_s1026" style="position:absolute;margin-left:55.2pt;margin-top:18.1pt;width:484.9pt;height:.5pt;z-index:-15720448;visibility:visible;mso-wrap-style:square;mso-width-percent:0;mso-height-percent:0;mso-wrap-distance-left:0;mso-wrap-distance-top:0;mso-wrap-distance-right:0;mso-wrap-distance-bottom:0;mso-position-horizontal:absolute;mso-position-horizontal-relative:page;mso-position-vertical:absolute;mso-position-vertical-relative:text;mso-width-percent:0;mso-height-percent:0;mso-width-relative:page;mso-height-relative:page;v-text-anchor:top" o:gfxdata="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" fillcolor="black" stroked="f">
                 <w10:wrap type="topAndBottom" anchorx="page"/>
@@ -3018,15 +3023,76 @@
     <w:p>
       <w:pPr>
         <w:pStyle w:val="Corpotesto"/>
+        <w:numPr>
+          <w:ilvl w:val="0"/>
+          <w:numId w:val="12"/>
+        </w:numPr>
         <w:spacing w:before="56"/>
-        <w:ind w:left="243"/>
-      </w:pPr>
-      <w:bookmarkStart w:id="0" w:name="_GoBack"/>
-      <w:r>
-        <w:t>PC e JAVA</w:t>
+      </w:pPr>
+      <w:r>
+        <w:t xml:space="preserve">Avere JDK-19 </w:t>
       </w:r>
     </w:p>
-    <w:bookmarkEnd w:id="0"/>
+    <w:p>
+      <w:pPr>
+        <w:pStyle w:val="Corpotesto"/>
+        <w:numPr>
+          <w:ilvl w:val="0"/>
+          <w:numId w:val="12"/>
+        </w:numPr>
+        <w:spacing w:before="56"/>
+      </w:pPr>
+      <w:r>
+        <w:t>Avere vari backup di volta in volta</w:t>
+      </w:r>
+    </w:p>
+    <w:p>
+      <w:pPr>
+        <w:pStyle w:val="Corpotesto"/>
+        <w:numPr>
+          <w:ilvl w:val="0"/>
+          <w:numId w:val="12"/>
+        </w:numPr>
+        <w:spacing w:before="56"/>
+      </w:pPr>
+      <w:r>
+        <w:t>Avere un IDE (</w:t>
+      </w:r>
+      <w:proofErr w:type="spellStart"/>
+      <w:r>
+        <w:t>NetBeans</w:t>
+      </w:r>
+      <w:proofErr w:type="spellEnd"/>
+      <w:r>
+        <w:t>)</w:t>
+      </w:r>
+    </w:p>
+    <w:p>
+      <w:pPr>
+        <w:pStyle w:val="Corpotesto"/>
+        <w:numPr>
+          <w:ilvl w:val="0"/>
+          <w:numId w:val="12"/>
+        </w:numPr>
+        <w:spacing w:before="56"/>
+      </w:pPr>
+      <w:r>
+        <w:t>Minimo 8GB di RAM</w:t>
+      </w:r>
+    </w:p>
+    <w:p>
+      <w:pPr>
+        <w:pStyle w:val="Corpotesto"/>
+        <w:numPr>
+          <w:ilvl w:val="0"/>
+          <w:numId w:val="12"/>
+        </w:numPr>
+        <w:spacing w:before="56"/>
+      </w:pPr>
+      <w:r>
+        <w:t>Sistema Operativo 64bit</w:t>
+      </w:r>
+    </w:p>
     <w:p>
       <w:pPr>
         <w:pStyle w:val="Corpotesto"/>
@@ -3105,7 +3171,7 @@
               </wp:anchor>
             </w:drawing>
           </mc:Choice>
-          <mc:Fallback>
+          <mc:Fallback xmlns:w16sdtdh="http://schemas.microsoft.com/office/word/2020/wordml/sdtdatahash" xmlns:w16="http://schemas.microsoft.com/office/word/2018/wordml" xmlns:w16cex="http://schemas.microsoft.com/office/word/2018/wordml/cex" xmlns:oel="http://schemas.microsoft.com/office/2019/extlst">
             <w:pict>
               <v:rect w14:anchorId="48EE7F19" id="docshape12" o:spid="_x0000_s1026" style="position:absolute;margin-left:55.2pt;margin-top:18.1pt;width:484.9pt;height:.5pt;z-index:-15719424;visibility:visible;mso-wrap-style:square;mso-width-percent:0;mso-height-percent:0;mso-wrap-distance-left:0;mso-wrap-distance-top:0;mso-wrap-distance-right:0;mso-wrap-distance-bottom:0;mso-position-horizontal:absolute;mso-position-horizontal-relative:page;mso-position-vertical:absolute;mso-position-vertical-relative:text;mso-width-percent:0;mso-height-percent:0;mso-width-relative:page;mso-height-relative:page;v-text-anchor:top" o:gfxdata="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" fillcolor="black" stroked="f">
                 <w10:wrap type="topAndBottom" anchorx="page"/>
@@ -3167,13 +3233,7 @@
         <w:ind w:left="284"/>
       </w:pPr>
       <w:r>
-        <w:t>Il progetto vuole creare un applicativo</w:t>
-      </w:r>
-      <w:r>
-        <w:t xml:space="preserve"> offline</w:t>
-      </w:r>
-      <w:r>
-        <w:t xml:space="preserve"> dove un qualsiasi utente possa giocare al gioco di “</w:t>
+        <w:t>Il progetto "</w:t>
       </w:r>
       <w:proofErr w:type="spellStart"/>
       <w:r>
@@ -3181,557 +3241,63 @@
       </w:r>
       <w:proofErr w:type="spellEnd"/>
       <w:r>
-        <w:t xml:space="preserve"> the Word</w:t>
-      </w:r>
-      <w:r>
-        <w:t>”.</w:t>
+        <w:t xml:space="preserve"> the Word" è un'applicazione offline che offre agli utenti un'esperienza interattiva nel risolvere cruciverba. </w:t>
       </w:r>
     </w:p>
     <w:p>
       <w:pPr>
-        <w:spacing w:line="268" w:lineRule="exact"/>
-        <w:ind w:left="500"/>
-        <w:rPr>
-          <w:b/>
-        </w:rPr>
-      </w:pPr>
-      <w:r>
-        <w:rPr>
-          <w:b/>
-          <w:spacing w:val="-2"/>
-        </w:rPr>
-        <w:t>IMPORTANTE</w:t>
+        <w:pStyle w:val="Corpotesto"/>
+        <w:spacing w:before="56"/>
+        <w:ind w:left="284"/>
+      </w:pPr>
+      <w:r>
+        <w:t>L'applicativo è stato sviluppato in linguaggio di programmazione Java, versione 11.0.16.1, utilizzando JDK 19.</w:t>
       </w:r>
     </w:p>
     <w:p>
       <w:pPr>
-        <w:pStyle w:val="Paragrafoelenco"/>
-        <w:numPr>
-          <w:ilvl w:val="1"/>
-          <w:numId w:val="2"/>
-        </w:numPr>
-        <w:tabs>
-          <w:tab w:val="left" w:pos="1220"/>
-          <w:tab w:val="left" w:pos="1221"/>
-        </w:tabs>
-        <w:ind w:left="1220" w:right="128" w:hanging="360"/>
-      </w:pPr>
-      <w:r>
-        <w:t>La fase di test deve essere preparata anticipatamente all’inizio del lavoro. I “Test Case” fanno da garanti al corretto funzionamento del lavoro prodotto</w:t>
+        <w:pStyle w:val="Corpotesto"/>
+        <w:spacing w:before="56"/>
+        <w:ind w:left="284"/>
+      </w:pPr>
+      <w:r>
+        <w:t>Caratteristiche Principali:</w:t>
       </w:r>
     </w:p>
     <w:p>
       <w:pPr>
-        <w:pStyle w:val="Paragrafoelenco"/>
-        <w:numPr>
-          <w:ilvl w:val="1"/>
-          <w:numId w:val="2"/>
-        </w:numPr>
-        <w:tabs>
-          <w:tab w:val="left" w:pos="1221"/>
-        </w:tabs>
-        <w:ind w:left="1220" w:hanging="361"/>
-        <w:jc w:val="both"/>
-      </w:pPr>
-      <w:r>
-        <w:t>Ogni</w:t>
-      </w:r>
-      <w:r>
-        <w:rPr>
-          <w:spacing w:val="8"/>
-        </w:rPr>
-        <w:t xml:space="preserve"> </w:t>
-      </w:r>
-      <w:r>
-        <w:t>volta</w:t>
-      </w:r>
-      <w:r>
-        <w:rPr>
-          <w:spacing w:val="11"/>
-        </w:rPr>
-        <w:t xml:space="preserve"> </w:t>
-      </w:r>
-      <w:r>
-        <w:t>che</w:t>
-      </w:r>
-      <w:r>
-        <w:rPr>
-          <w:spacing w:val="12"/>
-        </w:rPr>
-        <w:t xml:space="preserve"> </w:t>
-      </w:r>
-      <w:r>
-        <w:t>i</w:t>
-      </w:r>
-      <w:r>
-        <w:rPr>
-          <w:spacing w:val="11"/>
-        </w:rPr>
-        <w:t xml:space="preserve"> </w:t>
-      </w:r>
-      <w:r>
-        <w:t>test</w:t>
-      </w:r>
-      <w:r>
-        <w:rPr>
-          <w:spacing w:val="10"/>
-        </w:rPr>
-        <w:t xml:space="preserve"> </w:t>
-      </w:r>
-      <w:r>
-        <w:t>case</w:t>
-      </w:r>
-      <w:r>
-        <w:rPr>
-          <w:spacing w:val="9"/>
-        </w:rPr>
-        <w:t xml:space="preserve"> </w:t>
-      </w:r>
-      <w:r>
-        <w:t>saranno</w:t>
-      </w:r>
-      <w:r>
-        <w:rPr>
-          <w:spacing w:val="12"/>
-        </w:rPr>
-        <w:t xml:space="preserve"> </w:t>
-      </w:r>
-      <w:r>
-        <w:t>eseguiti,</w:t>
-      </w:r>
-      <w:r>
-        <w:rPr>
-          <w:spacing w:val="11"/>
-        </w:rPr>
-        <w:t xml:space="preserve"> </w:t>
-      </w:r>
-      <w:r>
-        <w:t>si</w:t>
-      </w:r>
-      <w:r>
-        <w:rPr>
-          <w:spacing w:val="11"/>
-        </w:rPr>
-        <w:t xml:space="preserve"> </w:t>
-      </w:r>
-      <w:r>
-        <w:t>dovranno</w:t>
-      </w:r>
-      <w:r>
-        <w:rPr>
-          <w:spacing w:val="11"/>
-        </w:rPr>
-        <w:t xml:space="preserve"> </w:t>
-      </w:r>
-      <w:r>
-        <w:t>protocollare,</w:t>
-      </w:r>
-      <w:r>
-        <w:rPr>
-          <w:spacing w:val="12"/>
-        </w:rPr>
-        <w:t xml:space="preserve"> </w:t>
-      </w:r>
-      <w:r>
-        <w:t>indicando</w:t>
-      </w:r>
-      <w:r>
-        <w:rPr>
-          <w:spacing w:val="8"/>
-        </w:rPr>
-        <w:t xml:space="preserve"> </w:t>
-      </w:r>
-      <w:r>
-        <w:t>il</w:t>
-      </w:r>
-      <w:r>
-        <w:rPr>
-          <w:spacing w:val="11"/>
-        </w:rPr>
-        <w:t xml:space="preserve"> </w:t>
-      </w:r>
-      <w:r>
-        <w:t>loro</w:t>
-      </w:r>
-      <w:r>
-        <w:rPr>
-          <w:spacing w:val="12"/>
-        </w:rPr>
-        <w:t xml:space="preserve"> </w:t>
-      </w:r>
-      <w:r>
-        <w:t>esito</w:t>
-      </w:r>
-      <w:r>
-        <w:rPr>
-          <w:spacing w:val="11"/>
-        </w:rPr>
-        <w:t xml:space="preserve"> </w:t>
-      </w:r>
-      <w:r>
-        <w:rPr>
-          <w:spacing w:val="-5"/>
-        </w:rPr>
-        <w:t>in</w:t>
+        <w:pStyle w:val="Corpotesto"/>
+        <w:spacing w:before="56"/>
+        <w:ind w:left="284"/>
+      </w:pPr>
+      <w:r>
+        <w:t>Cruciverba Interattivi: Gli utenti possono godere di cruciverba interattivi generati casualmente.</w:t>
       </w:r>
     </w:p>
     <w:p>
       <w:pPr>
         <w:pStyle w:val="Corpotesto"/>
-        <w:ind w:left="1220"/>
-      </w:pPr>
-      <w:r>
-        <w:t>modo</w:t>
-      </w:r>
-      <w:r>
-        <w:rPr>
-          <w:spacing w:val="-4"/>
-        </w:rPr>
-        <w:t xml:space="preserve"> </w:t>
-      </w:r>
-      <w:r>
-        <w:t>esaustivo,</w:t>
-      </w:r>
-      <w:r>
-        <w:rPr>
-          <w:spacing w:val="-5"/>
-        </w:rPr>
-        <w:t xml:space="preserve"> </w:t>
-      </w:r>
-      <w:r>
-        <w:t>un</w:t>
-      </w:r>
-      <w:r>
-        <w:rPr>
-          <w:spacing w:val="-3"/>
-        </w:rPr>
-        <w:t xml:space="preserve"> </w:t>
-      </w:r>
-      <w:r>
-        <w:t>semplice</w:t>
-      </w:r>
-      <w:r>
-        <w:rPr>
-          <w:spacing w:val="-5"/>
-        </w:rPr>
-        <w:t xml:space="preserve"> </w:t>
-      </w:r>
-      <w:r>
-        <w:t>“OK,</w:t>
-      </w:r>
-      <w:r>
-        <w:rPr>
-          <w:spacing w:val="-4"/>
-        </w:rPr>
-        <w:t xml:space="preserve"> </w:t>
-      </w:r>
-      <w:r>
-        <w:t>NOK”</w:t>
-      </w:r>
-      <w:r>
-        <w:rPr>
-          <w:spacing w:val="-2"/>
-        </w:rPr>
-        <w:t xml:space="preserve"> </w:t>
-      </w:r>
-      <w:r>
-        <w:t>non è</w:t>
-      </w:r>
-      <w:r>
-        <w:rPr>
-          <w:spacing w:val="-1"/>
-        </w:rPr>
-        <w:t xml:space="preserve"> </w:t>
-      </w:r>
-      <w:r>
-        <w:rPr>
-          <w:spacing w:val="-2"/>
-        </w:rPr>
-        <w:t>sufficiente</w:t>
+        <w:spacing w:before="56"/>
+        <w:ind w:left="284"/>
+      </w:pPr>
+      <w:r>
+        <w:t>Personalizzazione del Font: L'utente ha la possibilità di personalizzare il font utilizzato nell'applicazione, migliorando così l'esperienza visiva.</w:t>
       </w:r>
     </w:p>
     <w:p>
       <w:pPr>
-        <w:pStyle w:val="Paragrafoelenco"/>
-        <w:numPr>
-          <w:ilvl w:val="1"/>
-          <w:numId w:val="2"/>
-        </w:numPr>
-        <w:tabs>
-          <w:tab w:val="left" w:pos="1221"/>
-        </w:tabs>
-        <w:ind w:left="1220" w:hanging="361"/>
-        <w:jc w:val="both"/>
-      </w:pPr>
-      <w:r>
-        <w:t>Nel</w:t>
-      </w:r>
-      <w:r>
-        <w:rPr>
-          <w:spacing w:val="4"/>
-        </w:rPr>
-        <w:t xml:space="preserve"> </w:t>
-      </w:r>
-      <w:r>
-        <w:t>caso</w:t>
-      </w:r>
-      <w:r>
-        <w:rPr>
-          <w:spacing w:val="5"/>
-        </w:rPr>
-        <w:t xml:space="preserve"> </w:t>
-      </w:r>
-      <w:r>
-        <w:t>in</w:t>
-      </w:r>
-      <w:r>
-        <w:rPr>
-          <w:spacing w:val="4"/>
-        </w:rPr>
-        <w:t xml:space="preserve"> </w:t>
-      </w:r>
-      <w:r>
-        <w:t>cui,</w:t>
-      </w:r>
-      <w:r>
-        <w:rPr>
-          <w:spacing w:val="4"/>
-        </w:rPr>
-        <w:t xml:space="preserve"> </w:t>
-      </w:r>
-      <w:r>
-        <w:t>tutte</w:t>
-      </w:r>
-      <w:r>
-        <w:rPr>
-          <w:spacing w:val="6"/>
-        </w:rPr>
-        <w:t xml:space="preserve"> </w:t>
-      </w:r>
-      <w:r>
-        <w:t>le</w:t>
-      </w:r>
-      <w:r>
-        <w:rPr>
-          <w:spacing w:val="4"/>
-        </w:rPr>
-        <w:t xml:space="preserve"> </w:t>
-      </w:r>
-      <w:r>
-        <w:t>specifiche</w:t>
-      </w:r>
-      <w:r>
-        <w:rPr>
-          <w:spacing w:val="5"/>
-        </w:rPr>
-        <w:t xml:space="preserve"> </w:t>
-      </w:r>
-      <w:r>
-        <w:t>siano</w:t>
-      </w:r>
-      <w:r>
-        <w:rPr>
-          <w:spacing w:val="5"/>
-        </w:rPr>
-        <w:t xml:space="preserve"> </w:t>
-      </w:r>
-      <w:r>
-        <w:t>state</w:t>
-      </w:r>
-      <w:r>
-        <w:rPr>
-          <w:spacing w:val="5"/>
-        </w:rPr>
-        <w:t xml:space="preserve"> </w:t>
-      </w:r>
-      <w:r>
-        <w:t>coperte</w:t>
-      </w:r>
-      <w:r>
-        <w:rPr>
-          <w:spacing w:val="3"/>
-        </w:rPr>
-        <w:t xml:space="preserve"> </w:t>
-      </w:r>
-      <w:r>
-        <w:t>in</w:t>
-      </w:r>
-      <w:r>
-        <w:rPr>
-          <w:spacing w:val="3"/>
-        </w:rPr>
-        <w:t xml:space="preserve"> </w:t>
-      </w:r>
-      <w:r>
-        <w:t>modo</w:t>
-      </w:r>
-      <w:r>
-        <w:rPr>
-          <w:spacing w:val="6"/>
-        </w:rPr>
-        <w:t xml:space="preserve"> </w:t>
-      </w:r>
-      <w:r>
-        <w:t>completo,</w:t>
-      </w:r>
-      <w:r>
-        <w:rPr>
-          <w:spacing w:val="2"/>
-        </w:rPr>
-        <w:t xml:space="preserve"> </w:t>
-      </w:r>
-      <w:r>
-        <w:t>compresa</w:t>
-      </w:r>
-      <w:r>
-        <w:rPr>
-          <w:spacing w:val="5"/>
-        </w:rPr>
-        <w:t xml:space="preserve"> </w:t>
-      </w:r>
-      <w:r>
-        <w:t>la</w:t>
-      </w:r>
-      <w:r>
-        <w:rPr>
-          <w:spacing w:val="4"/>
-        </w:rPr>
-        <w:t xml:space="preserve"> </w:t>
-      </w:r>
-      <w:r>
-        <w:t>fase</w:t>
-      </w:r>
-      <w:r>
-        <w:rPr>
-          <w:spacing w:val="5"/>
-        </w:rPr>
-        <w:t xml:space="preserve"> </w:t>
-      </w:r>
-      <w:r>
-        <w:rPr>
-          <w:spacing w:val="-5"/>
-        </w:rPr>
-        <w:t>dei</w:t>
+        <w:pStyle w:val="Corpotesto"/>
+        <w:spacing w:before="56"/>
+        <w:ind w:left="284"/>
+      </w:pPr>
+      <w:r>
+        <w:t>Modalità di Gioco per Bambini: Include una modalità di gioco dedicata ai bambini, adattando la complessità del cruciverba alle loro capacità.</w:t>
       </w:r>
     </w:p>
     <w:p>
       <w:pPr>
         <w:pStyle w:val="Corpotesto"/>
-        <w:ind w:left="1220"/>
-      </w:pPr>
-      <w:r>
-        <w:t>“Test</w:t>
-      </w:r>
-      <w:r>
-        <w:rPr>
-          <w:spacing w:val="-4"/>
-        </w:rPr>
-        <w:t xml:space="preserve"> </w:t>
-      </w:r>
-      <w:r>
-        <w:t>Case”,</w:t>
-      </w:r>
-      <w:r>
-        <w:rPr>
-          <w:spacing w:val="-3"/>
-        </w:rPr>
-        <w:t xml:space="preserve"> </w:t>
-      </w:r>
-      <w:r>
-        <w:t>il</w:t>
-      </w:r>
-      <w:r>
-        <w:rPr>
-          <w:spacing w:val="-5"/>
-        </w:rPr>
-        <w:t xml:space="preserve"> </w:t>
-      </w:r>
-      <w:r>
-        <w:t>docente</w:t>
-      </w:r>
-      <w:r>
-        <w:rPr>
-          <w:spacing w:val="-2"/>
-        </w:rPr>
-        <w:t xml:space="preserve"> </w:t>
-      </w:r>
-      <w:r>
-        <w:t>si</w:t>
-      </w:r>
-      <w:r>
-        <w:rPr>
-          <w:spacing w:val="-4"/>
-        </w:rPr>
-        <w:t xml:space="preserve"> </w:t>
-      </w:r>
-      <w:r>
-        <w:t>riserva</w:t>
-      </w:r>
-      <w:r>
-        <w:rPr>
-          <w:spacing w:val="-6"/>
-        </w:rPr>
-        <w:t xml:space="preserve"> </w:t>
-      </w:r>
-      <w:r>
-        <w:t>la</w:t>
-      </w:r>
-      <w:r>
-        <w:rPr>
-          <w:spacing w:val="-4"/>
-        </w:rPr>
-        <w:t xml:space="preserve"> </w:t>
-      </w:r>
-      <w:r>
-        <w:t>facoltà</w:t>
-      </w:r>
-      <w:r>
-        <w:rPr>
-          <w:spacing w:val="-3"/>
-        </w:rPr>
-        <w:t xml:space="preserve"> </w:t>
-      </w:r>
-      <w:r>
-        <w:t>di</w:t>
-      </w:r>
-      <w:r>
-        <w:rPr>
-          <w:spacing w:val="-7"/>
-        </w:rPr>
-        <w:t xml:space="preserve"> </w:t>
-      </w:r>
-      <w:r>
-        <w:t>aggiungere</w:t>
-      </w:r>
-      <w:r>
-        <w:rPr>
-          <w:spacing w:val="-3"/>
-        </w:rPr>
-        <w:t xml:space="preserve"> al lavoro </w:t>
-      </w:r>
-      <w:r>
-        <w:t>delle</w:t>
-      </w:r>
-      <w:r>
-        <w:rPr>
-          <w:spacing w:val="-4"/>
-        </w:rPr>
-        <w:t xml:space="preserve"> </w:t>
-      </w:r>
-      <w:r>
-        <w:t>nuove</w:t>
-      </w:r>
-      <w:r>
-        <w:rPr>
-          <w:spacing w:val="-2"/>
-        </w:rPr>
-        <w:t xml:space="preserve"> funzionalità</w:t>
-      </w:r>
-    </w:p>
-    <w:p>
-      <w:pPr>
-        <w:pStyle w:val="Corpotesto"/>
-        <w:spacing w:before="10"/>
+        <w:spacing w:before="56"/>
         <w:rPr>
           <w:sz w:val="27"/>
         </w:rPr>
@@ -4181,6 +3747,7 @@
         <w:rPr>
           <w:noProof/>
         </w:rPr>
+        <w:lastRenderedPageBreak/>
         <mc:AlternateContent>
           <mc:Choice Requires="wps">
             <w:drawing>
@@ -5428,7 +4995,7 @@
             </wp:anchor>
           </w:drawing>
         </mc:Choice>
-        <mc:Fallback>
+        <mc:Fallback xmlns:w16sdtdh="http://schemas.microsoft.com/office/word/2020/wordml/sdtdatahash" xmlns:w16="http://schemas.microsoft.com/office/word/2018/wordml" xmlns:w16cex="http://schemas.microsoft.com/office/word/2018/wordml/cex" xmlns:oel="http://schemas.microsoft.com/office/2019/extlst">
           <w:pict>
             <v:shapetype w14:anchorId="4F44399C" id="_x0000_t202" coordsize="21600,21600" o:spt="202" path="m,l,21600r21600,l21600,xe">
               <v:stroke joinstyle="miter"/>
@@ -5699,7 +5266,7 @@
             </wp:anchor>
           </w:drawing>
         </mc:Choice>
-        <mc:Fallback>
+        <mc:Fallback xmlns:w16sdtdh="http://schemas.microsoft.com/office/word/2020/wordml/sdtdatahash" xmlns:w16="http://schemas.microsoft.com/office/word/2018/wordml" xmlns:w16cex="http://schemas.microsoft.com/office/word/2018/wordml/cex" xmlns:oel="http://schemas.microsoft.com/office/2019/extlst">
           <w:pict>
             <v:shape w14:anchorId="7BD5ABE0" id="docshape4" o:spid="_x0000_s1029" type="#_x0000_t202" style="position:absolute;margin-left:384.25pt;margin-top:795.4pt;width:155.35pt;height:12pt;z-index:-15877632;visibility:visible;mso-wrap-style:square;mso-width-percent:0;mso-height-percent:0;mso-wrap-distance-left:9pt;mso-wrap-distance-top:0;mso-wrap-distance-right:9pt;mso-wrap-distance-bottom:0;mso-position-horizontal:absolute;mso-position-horizontal-relative:page;mso-position-vertical:absolute;mso-position-vertical-relative:page;mso-width-percent:0;mso-height-percent:0;mso-width-relative:page;mso-height-relative:page;v-text-anchor:top" o:gfxdata="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" filled="f" stroked="f">
               <v:textbox inset="0,0,0,0">
@@ -5992,7 +5559,7 @@
             </wp:anchor>
           </w:drawing>
         </mc:Choice>
-        <mc:Fallback>
+        <mc:Fallback xmlns:w16sdtdh="http://schemas.microsoft.com/office/word/2020/wordml/sdtdatahash" xmlns:w16="http://schemas.microsoft.com/office/word/2018/wordml" xmlns:w16cex="http://schemas.microsoft.com/office/word/2018/wordml/cex" xmlns:oel="http://schemas.microsoft.com/office/2019/extlst">
           <w:pict>
             <v:shapetype w14:anchorId="55DC2752" id="_x0000_t202" coordsize="21600,21600" o:spt="202" path="m,l,21600r21600,l21600,xe">
               <v:stroke joinstyle="miter"/>
@@ -6217,7 +5784,7 @@
             </wp:anchor>
           </w:drawing>
         </mc:Choice>
-        <mc:Fallback>
+        <mc:Fallback xmlns:w16sdtdh="http://schemas.microsoft.com/office/word/2020/wordml/sdtdatahash" xmlns:w16="http://schemas.microsoft.com/office/word/2018/wordml" xmlns:w16cex="http://schemas.microsoft.com/office/word/2018/wordml/cex" xmlns:oel="http://schemas.microsoft.com/office/2019/extlst">
           <w:pict>
             <v:shape w14:anchorId="3BB955AB" id="docshape2" o:spid="_x0000_s1027" type="#_x0000_t202" style="position:absolute;margin-left:447.8pt;margin-top:36.55pt;width:91.75pt;height:12pt;z-index:-15878656;visibility:visible;mso-wrap-style:square;mso-width-percent:0;mso-height-percent:0;mso-wrap-distance-left:9pt;mso-wrap-distance-top:0;mso-wrap-distance-right:9pt;mso-wrap-distance-bottom:0;mso-position-horizontal:absolute;mso-position-horizontal-relative:page;mso-position-vertical:absolute;mso-position-vertical-relative:page;mso-width-percent:0;mso-height-percent:0;mso-width-relative:page;mso-height-relative:page;v-text-anchor:top" o:gfxdata="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" filled="f" stroked="f">
               <v:textbox inset="0,0,0,0">
@@ -6984,6 +6551,119 @@
     </w:lvl>
   </w:abstractNum>
   <w:abstractNum w:abstractNumId="6" w15:restartNumberingAfterBreak="0">
+    <w:nsid w:val="614D212F"/>
+    <w:multiLevelType w:val="hybridMultilevel"/>
+    <w:tmpl w:val="A4EA1D78"/>
+    <w:lvl w:ilvl="0" w:tplc="08100001">
+      <w:start w:val="1"/>
+      <w:numFmt w:val="bullet"/>
+      <w:lvlText w:val=""/>
+      <w:lvlJc w:val="left"/>
+      <w:pPr>
+        <w:ind w:left="963" w:hanging="360"/>
+      </w:pPr>
+      <w:rPr>
+        <w:rFonts w:ascii="Symbol" w:hAnsi="Symbol" w:hint="default"/>
+      </w:rPr>
+    </w:lvl>
+    <w:lvl w:ilvl="1" w:tplc="08100003" w:tentative="1">
+      <w:start w:val="1"/>
+      <w:numFmt w:val="bullet"/>
+      <w:lvlText w:val="o"/>
+      <w:lvlJc w:val="left"/>
+      <w:pPr>
+        <w:ind w:left="1683" w:hanging="360"/>
+      </w:pPr>
+      <w:rPr>
+        <w:rFonts w:ascii="Courier New" w:hAnsi="Courier New" w:cs="Courier New" w:hint="default"/>
+      </w:rPr>
+    </w:lvl>
+    <w:lvl w:ilvl="2" w:tplc="08100005" w:tentative="1">
+      <w:start w:val="1"/>
+      <w:numFmt w:val="bullet"/>
+      <w:lvlText w:val=""/>
+      <w:lvlJc w:val="left"/>
+      <w:pPr>
+        <w:ind w:left="2403" w:hanging="360"/>
+      </w:pPr>
+      <w:rPr>
+        <w:rFonts w:ascii="Wingdings" w:hAnsi="Wingdings" w:hint="default"/>
+      </w:rPr>
+    </w:lvl>
+    <w:lvl w:ilvl="3" w:tplc="08100001" w:tentative="1">
+      <w:start w:val="1"/>
+      <w:numFmt w:val="bullet"/>
+      <w:lvlText w:val=""/>
+      <w:lvlJc w:val="left"/>
+      <w:pPr>
+        <w:ind w:left="3123" w:hanging="360"/>
+      </w:pPr>
+      <w:rPr>
+        <w:rFonts w:ascii="Symbol" w:hAnsi="Symbol" w:hint="default"/>
+      </w:rPr>
+    </w:lvl>
+    <w:lvl w:ilvl="4" w:tplc="08100003" w:tentative="1">
+      <w:start w:val="1"/>
+      <w:numFmt w:val="bullet"/>
+      <w:lvlText w:val="o"/>
+      <w:lvlJc w:val="left"/>
+      <w:pPr>
+        <w:ind w:left="3843" w:hanging="360"/>
+      </w:pPr>
+      <w:rPr>
+        <w:rFonts w:ascii="Courier New" w:hAnsi="Courier New" w:cs="Courier New" w:hint="default"/>
+      </w:rPr>
+    </w:lvl>
+    <w:lvl w:ilvl="5" w:tplc="08100005" w:tentative="1">
+      <w:start w:val="1"/>
+      <w:numFmt w:val="bullet"/>
+      <w:lvlText w:val=""/>
+      <w:lvlJc w:val="left"/>
+      <w:pPr>
+        <w:ind w:left="4563" w:hanging="360"/>
+      </w:pPr>
+      <w:rPr>
+        <w:rFonts w:ascii="Wingdings" w:hAnsi="Wingdings" w:hint="default"/>
+      </w:rPr>
+    </w:lvl>
+    <w:lvl w:ilvl="6" w:tplc="08100001" w:tentative="1">
+      <w:start w:val="1"/>
+      <w:numFmt w:val="bullet"/>
+      <w:lvlText w:val=""/>
+      <w:lvlJc w:val="left"/>
+      <w:pPr>
+        <w:ind w:left="5283" w:hanging="360"/>
+      </w:pPr>
+      <w:rPr>
+        <w:rFonts w:ascii="Symbol" w:hAnsi="Symbol" w:hint="default"/>
+      </w:rPr>
+    </w:lvl>
+    <w:lvl w:ilvl="7" w:tplc="08100003" w:tentative="1">
+      <w:start w:val="1"/>
+      <w:numFmt w:val="bullet"/>
+      <w:lvlText w:val="o"/>
+      <w:lvlJc w:val="left"/>
+      <w:pPr>
+        <w:ind w:left="6003" w:hanging="360"/>
+      </w:pPr>
+      <w:rPr>
+        <w:rFonts w:ascii="Courier New" w:hAnsi="Courier New" w:cs="Courier New" w:hint="default"/>
+      </w:rPr>
+    </w:lvl>
+    <w:lvl w:ilvl="8" w:tplc="08100005" w:tentative="1">
+      <w:start w:val="1"/>
+      <w:numFmt w:val="bullet"/>
+      <w:lvlText w:val=""/>
+      <w:lvlJc w:val="left"/>
+      <w:pPr>
+        <w:ind w:left="6723" w:hanging="360"/>
+      </w:pPr>
+      <w:rPr>
+        <w:rFonts w:ascii="Wingdings" w:hAnsi="Wingdings" w:hint="default"/>
+      </w:rPr>
+    </w:lvl>
+  </w:abstractNum>
+  <w:abstractNum w:abstractNumId="7" w15:restartNumberingAfterBreak="0">
     <w:nsid w:val="702346F9"/>
     <w:multiLevelType w:val="multilevel"/>
     <w:tmpl w:val="F15846B8"/>
@@ -7096,7 +6776,7 @@
       </w:pPr>
     </w:lvl>
   </w:abstractNum>
-  <w:abstractNum w:abstractNumId="7" w15:restartNumberingAfterBreak="0">
+  <w:abstractNum w:abstractNumId="8" w15:restartNumberingAfterBreak="0">
     <w:nsid w:val="762822FB"/>
     <w:multiLevelType w:val="hybridMultilevel"/>
     <w:tmpl w:val="51D26138"/>
@@ -7239,7 +6919,7 @@
       </w:rPr>
     </w:lvl>
   </w:abstractNum>
-  <w:abstractNum w:abstractNumId="8" w15:restartNumberingAfterBreak="0">
+  <w:abstractNum w:abstractNumId="9" w15:restartNumberingAfterBreak="0">
     <w:nsid w:val="765C6DE2"/>
     <w:multiLevelType w:val="hybridMultilevel"/>
     <w:tmpl w:val="8DB01C42"/>
@@ -7359,7 +7039,7 @@
       </w:rPr>
     </w:lvl>
   </w:abstractNum>
-  <w:abstractNum w:abstractNumId="9" w15:restartNumberingAfterBreak="0">
+  <w:abstractNum w:abstractNumId="10" w15:restartNumberingAfterBreak="0">
     <w:nsid w:val="76E876B0"/>
     <w:multiLevelType w:val="hybridMultilevel"/>
     <w:tmpl w:val="FB4E82B4"/>
@@ -7445,7 +7125,7 @@
       </w:pPr>
     </w:lvl>
   </w:abstractNum>
-  <w:abstractNum w:abstractNumId="10" w15:restartNumberingAfterBreak="0">
+  <w:abstractNum w:abstractNumId="11" w15:restartNumberingAfterBreak="0">
     <w:nsid w:val="7D491B0C"/>
     <w:multiLevelType w:val="hybridMultilevel"/>
     <w:tmpl w:val="7D98ADCE"/>
@@ -7559,16 +7239,16 @@
     </w:lvl>
   </w:abstractNum>
   <w:num w:numId="1">
-    <w:abstractNumId w:val="8"/>
+    <w:abstractNumId w:val="9"/>
   </w:num>
   <w:num w:numId="2">
-    <w:abstractNumId w:val="7"/>
+    <w:abstractNumId w:val="8"/>
   </w:num>
   <w:num w:numId="3">
     <w:abstractNumId w:val="0"/>
   </w:num>
   <w:num w:numId="4">
-    <w:abstractNumId w:val="6"/>
+    <w:abstractNumId w:val="7"/>
     <w:lvlOverride w:ilvl="0">
       <w:startOverride w:val="1"/>
     </w:lvlOverride>
@@ -7601,7 +7281,7 @@
     <w:abstractNumId w:val="5"/>
   </w:num>
   <w:num w:numId="6">
-    <w:abstractNumId w:val="9"/>
+    <w:abstractNumId w:val="10"/>
   </w:num>
   <w:num w:numId="7">
     <w:abstractNumId w:val="1"/>
@@ -7616,7 +7296,10 @@
     <w:abstractNumId w:val="4"/>
   </w:num>
   <w:num w:numId="11">
-    <w:abstractNumId w:val="10"/>
+    <w:abstractNumId w:val="11"/>
+  </w:num>
+  <w:num w:numId="12">
+    <w:abstractNumId w:val="6"/>
   </w:num>
 </w:numbering>
 </file>

</xml_diff>